<commit_message>
Minor bugs fixed for Creamer2016, Deatherage2017, Jerison2017, & Long2017. Removed Charusanti2010 because of duplication w/ Long2017.
</commit_message>
<xml_diff>
--- a/docs/Paper errors.docx
+++ b/docs/Paper errors.docx
@@ -283,7 +283,25 @@
                 <w:sz w:val="22"/>
                 <w:szCs w:val="22"/>
               </w:rPr>
-              <w:t>Doesn’t explain which are populations and which are clones.</w:t>
+              <w:t xml:space="preserve">Doesn’t explain which </w:t>
+            </w:r>
+            <w:proofErr w:type="gramStart"/>
+            <w:r>
+              <w:rPr>
+                <w:rFonts w:asciiTheme="majorHAnsi" w:hAnsiTheme="majorHAnsi" w:cstheme="majorHAnsi"/>
+                <w:sz w:val="22"/>
+                <w:szCs w:val="22"/>
+              </w:rPr>
+              <w:t>are populations</w:t>
+            </w:r>
+            <w:proofErr w:type="gramEnd"/>
+            <w:r>
+              <w:rPr>
+                <w:rFonts w:asciiTheme="majorHAnsi" w:hAnsiTheme="majorHAnsi" w:cstheme="majorHAnsi"/>
+                <w:sz w:val="22"/>
+                <w:szCs w:val="22"/>
+              </w:rPr>
+              <w:t xml:space="preserve"> and which are clones.</w:t>
             </w:r>
           </w:p>
         </w:tc>
@@ -624,7 +642,25 @@
                 <w:sz w:val="22"/>
                 <w:szCs w:val="22"/>
               </w:rPr>
-              <w:t xml:space="preserve">The paper never explains what are the populations in their data, </w:t>
+              <w:t xml:space="preserve">The paper never explains what </w:t>
+            </w:r>
+            <w:proofErr w:type="gramStart"/>
+            <w:r>
+              <w:rPr>
+                <w:rFonts w:asciiTheme="majorHAnsi" w:hAnsiTheme="majorHAnsi" w:cstheme="majorHAnsi"/>
+                <w:sz w:val="22"/>
+                <w:szCs w:val="22"/>
+              </w:rPr>
+              <w:t>are the populations in their data</w:t>
+            </w:r>
+            <w:proofErr w:type="gramEnd"/>
+            <w:r>
+              <w:rPr>
+                <w:rFonts w:asciiTheme="majorHAnsi" w:hAnsiTheme="majorHAnsi" w:cstheme="majorHAnsi"/>
+                <w:sz w:val="22"/>
+                <w:szCs w:val="22"/>
+              </w:rPr>
+              <w:t xml:space="preserve">, </w:t>
             </w:r>
             <w:proofErr w:type="spellStart"/>
             <w:r>
@@ -1294,7 +1330,25 @@
                 <w:sz w:val="22"/>
                 <w:szCs w:val="22"/>
               </w:rPr>
-              <w:t xml:space="preserve">Paper indicates there should be a certain number of mutations per population but it does not match the number of mutations in the dataset. </w:t>
+              <w:t xml:space="preserve">Paper indicates there should be a certain number of mutations per </w:t>
+            </w:r>
+            <w:proofErr w:type="gramStart"/>
+            <w:r>
+              <w:rPr>
+                <w:rFonts w:asciiTheme="majorHAnsi" w:hAnsiTheme="majorHAnsi" w:cstheme="majorHAnsi"/>
+                <w:sz w:val="22"/>
+                <w:szCs w:val="22"/>
+              </w:rPr>
+              <w:t>population</w:t>
+            </w:r>
+            <w:proofErr w:type="gramEnd"/>
+            <w:r>
+              <w:rPr>
+                <w:rFonts w:asciiTheme="majorHAnsi" w:hAnsiTheme="majorHAnsi" w:cstheme="majorHAnsi"/>
+                <w:sz w:val="22"/>
+                <w:szCs w:val="22"/>
+              </w:rPr>
+              <w:t xml:space="preserve"> but it does not match the number of mutations in the dataset. </w:t>
             </w:r>
           </w:p>
           <w:p>
@@ -1700,11 +1754,104 @@
             </w:r>
           </w:p>
         </w:tc>
-        <w:bookmarkStart w:id="0" w:name="_GoBack"/>
-        <w:bookmarkEnd w:id="0"/>
+      </w:tr>
+      <w:tr>
+        <w:tc>
+          <w:tcPr>
+            <w:tcW w:w="3116" w:type="dxa"/>
+          </w:tcPr>
+          <w:p>
+            <w:pPr>
+              <w:rPr>
+                <w:rFonts w:asciiTheme="majorHAnsi" w:hAnsiTheme="majorHAnsi" w:cstheme="majorHAnsi"/>
+                <w:color w:val="000000" w:themeColor="text1"/>
+                <w:sz w:val="22"/>
+                <w:szCs w:val="22"/>
+                <w:shd w:val="clear" w:color="auto" w:fill="FFFFFF"/>
+              </w:rPr>
+            </w:pPr>
+            <w:r>
+              <w:rPr>
+                <w:rFonts w:asciiTheme="majorHAnsi" w:hAnsiTheme="majorHAnsi" w:cstheme="majorHAnsi"/>
+                <w:color w:val="000000" w:themeColor="text1"/>
+                <w:sz w:val="22"/>
+                <w:szCs w:val="22"/>
+                <w:shd w:val="clear" w:color="auto" w:fill="FFFFFF"/>
+              </w:rPr>
+              <w:t>Creamer2016</w:t>
+            </w:r>
+          </w:p>
+        </w:tc>
+        <w:tc>
+          <w:tcPr>
+            <w:tcW w:w="3117" w:type="dxa"/>
+          </w:tcPr>
+          <w:p>
+            <w:pPr>
+              <w:pStyle w:val="Heading1"/>
+              <w:spacing w:before="0" w:beforeAutospacing="0" w:after="0" w:afterAutospacing="0" w:line="293" w:lineRule="atLeast"/>
+              <w:textAlignment w:val="baseline"/>
+              <w:rPr>
+                <w:rFonts w:asciiTheme="majorHAnsi" w:hAnsiTheme="majorHAnsi" w:cstheme="majorHAnsi"/>
+                <w:b w:val="0"/>
+                <w:color w:val="131313"/>
+                <w:spacing w:val="-7"/>
+                <w:sz w:val="22"/>
+                <w:szCs w:val="22"/>
+              </w:rPr>
+            </w:pPr>
+            <w:r>
+              <w:rPr>
+                <w:rFonts w:ascii="Arial" w:hAnsi="Arial" w:cs="Arial"/>
+                <w:b w:val="0"/>
+                <w:sz w:val="20"/>
+                <w:szCs w:val="20"/>
+              </w:rPr>
+              <w:t>Benzoate- and Salicylate-Tolerant Strains of E. coli K-12 Lose Antibiotic Resistance during Laboratory Evolution</w:t>
+            </w:r>
+          </w:p>
+        </w:tc>
+        <w:tc>
+          <w:tcPr>
+            <w:tcW w:w="3117" w:type="dxa"/>
+          </w:tcPr>
+          <w:p>
+            <w:pPr>
+              <w:pStyle w:val="ListParagraph"/>
+              <w:numPr>
+                <w:ilvl w:val="0"/>
+                <w:numId w:val="5"/>
+              </w:numPr>
+            </w:pPr>
+            <w:r>
+              <w:t>“to the conclusion of the experiment with a cumulative </w:t>
+            </w:r>
+            <w:r>
+              <w:rPr>
+                <w:b/>
+              </w:rPr>
+              <w:t>3,000</w:t>
+            </w:r>
+            <w:r>
+              <w:t xml:space="preserve"> generations of growth” – should be </w:t>
+            </w:r>
+            <w:r>
+              <w:rPr>
+                <w:b/>
+              </w:rPr>
+              <w:t>2000</w:t>
+            </w:r>
+            <w:r>
+              <w:t xml:space="preserve"> (indicated nowhere else to be 3000 generations).</w:t>
+            </w:r>
+          </w:p>
+        </w:tc>
       </w:tr>
     </w:tbl>
-    <w:p/>
+    <w:p>
+      <w:bookmarkStart w:id="0" w:name="_GoBack"/>
+      <w:bookmarkEnd w:id="0"/>
+    </w:p>
     <w:sectPr>
       <w:pgSz w:w="12240" w:h="15840"/>
       <w:pgMar w:top="1440" w:right="1440" w:bottom="1440" w:left="1440" w:header="708" w:footer="708" w:gutter="0"/>
@@ -2716,7 +2863,6 @@
   <w:style w:type="character" w:default="1" w:styleId="DefaultParagraphFont">
     <w:name w:val="Default Paragraph Font"/>
     <w:uiPriority w:val="1"/>
-    <w:semiHidden/>
     <w:unhideWhenUsed/>
   </w:style>
   <w:style w:type="table" w:default="1" w:styleId="TableNormal">

</xml_diff>

<commit_message>
Added 'Recommended data cleaning steps' for data cleaning in Excel & R. Also wrote the README.txt file.
</commit_message>
<xml_diff>
--- a/docs/Paper errors.docx
+++ b/docs/Paper errors.docx
@@ -94,7 +94,6 @@
                 <w:szCs w:val="22"/>
               </w:rPr>
             </w:pPr>
-            <w:proofErr w:type="spellStart"/>
             <w:r>
               <w:rPr>
                 <w:rFonts w:asciiTheme="majorHAnsi" w:hAnsiTheme="majorHAnsi" w:cstheme="majorHAnsi"/>
@@ -103,14 +102,15 @@
               </w:rPr>
               <w:t>Payen</w:t>
             </w:r>
-            <w:proofErr w:type="spellEnd"/>
-            <w:r>
-              <w:rPr>
-                <w:rFonts w:asciiTheme="majorHAnsi" w:hAnsiTheme="majorHAnsi" w:cstheme="majorHAnsi"/>
-                <w:sz w:val="22"/>
-                <w:szCs w:val="22"/>
-              </w:rPr>
-              <w:t xml:space="preserve"> 2016</w:t>
+            <w:bookmarkStart w:id="0" w:name="_GoBack"/>
+            <w:bookmarkEnd w:id="0"/>
+            <w:r>
+              <w:rPr>
+                <w:rFonts w:asciiTheme="majorHAnsi" w:hAnsiTheme="majorHAnsi" w:cstheme="majorHAnsi"/>
+                <w:sz w:val="22"/>
+                <w:szCs w:val="22"/>
+              </w:rPr>
+              <w:t>2016</w:t>
             </w:r>
           </w:p>
         </w:tc>
@@ -319,23 +319,13 @@
                 <w:szCs w:val="22"/>
               </w:rPr>
             </w:pPr>
-            <w:proofErr w:type="spellStart"/>
-            <w:r>
-              <w:rPr>
-                <w:rFonts w:asciiTheme="majorHAnsi" w:hAnsiTheme="majorHAnsi" w:cstheme="majorHAnsi"/>
-                <w:sz w:val="22"/>
-                <w:szCs w:val="22"/>
-              </w:rPr>
-              <w:t>Kacar</w:t>
-            </w:r>
-            <w:proofErr w:type="spellEnd"/>
-            <w:r>
-              <w:rPr>
-                <w:rFonts w:asciiTheme="majorHAnsi" w:hAnsiTheme="majorHAnsi" w:cstheme="majorHAnsi"/>
-                <w:sz w:val="22"/>
-                <w:szCs w:val="22"/>
-              </w:rPr>
-              <w:t xml:space="preserve"> 2017</w:t>
+            <w:r>
+              <w:rPr>
+                <w:rFonts w:asciiTheme="majorHAnsi" w:hAnsiTheme="majorHAnsi" w:cstheme="majorHAnsi"/>
+                <w:sz w:val="22"/>
+                <w:szCs w:val="22"/>
+              </w:rPr>
+              <w:t>Kacar2017</w:t>
             </w:r>
           </w:p>
         </w:tc>
@@ -522,7 +512,7 @@
                 <w:sz w:val="22"/>
                 <w:szCs w:val="22"/>
               </w:rPr>
-              <w:t>McCloskey 2018</w:t>
+              <w:t>McCloskey2018</w:t>
             </w:r>
           </w:p>
         </w:tc>
@@ -779,7 +769,7 @@
                 <w:szCs w:val="22"/>
               </w:rPr>
               <w:lastRenderedPageBreak/>
-              <w:t>Sandberg 2016</w:t>
+              <w:t>Sandberg2016</w:t>
             </w:r>
           </w:p>
         </w:tc>
@@ -978,7 +968,7 @@
                 <w:szCs w:val="22"/>
                 <w:shd w:val="clear" w:color="auto" w:fill="FFFFFF"/>
               </w:rPr>
-              <w:t>Sherlock 2013</w:t>
+              <w:t>Sherlock2013</w:t>
             </w:r>
           </w:p>
         </w:tc>
@@ -1136,7 +1126,7 @@
                 <w:sz w:val="22"/>
                 <w:szCs w:val="22"/>
               </w:rPr>
-              <w:t>Sherlock 2019</w:t>
+              <w:t>Sherlock2019</w:t>
             </w:r>
           </w:p>
         </w:tc>
@@ -1212,7 +1202,6 @@
                 <w:szCs w:val="22"/>
               </w:rPr>
             </w:pPr>
-            <w:proofErr w:type="spellStart"/>
             <w:r>
               <w:rPr>
                 <w:rFonts w:asciiTheme="majorHAnsi" w:hAnsiTheme="majorHAnsi" w:cstheme="majorHAnsi"/>
@@ -1221,18 +1210,7 @@
                 <w:szCs w:val="22"/>
                 <w:shd w:val="clear" w:color="auto" w:fill="FFFFFF"/>
               </w:rPr>
-              <w:t>Tonoyan</w:t>
-            </w:r>
-            <w:proofErr w:type="spellEnd"/>
-            <w:r>
-              <w:rPr>
-                <w:rFonts w:asciiTheme="majorHAnsi" w:hAnsiTheme="majorHAnsi" w:cstheme="majorHAnsi"/>
-                <w:color w:val="000000" w:themeColor="text1"/>
-                <w:sz w:val="22"/>
-                <w:szCs w:val="22"/>
-                <w:shd w:val="clear" w:color="auto" w:fill="FFFFFF"/>
-              </w:rPr>
-              <w:t xml:space="preserve"> 2019</w:t>
+              <w:t>Tonoyan2019</w:t>
             </w:r>
           </w:p>
         </w:tc>
@@ -1400,7 +1378,7 @@
                 <w:shd w:val="clear" w:color="auto" w:fill="FFFFFF"/>
               </w:rPr>
               <w:lastRenderedPageBreak/>
-              <w:t>LaCroix 2014</w:t>
+              <w:t>LaCroix2014</w:t>
             </w:r>
           </w:p>
         </w:tc>
@@ -1577,7 +1555,7 @@
                 <w:szCs w:val="22"/>
                 <w:shd w:val="clear" w:color="auto" w:fill="FFFFFF"/>
               </w:rPr>
-              <w:t>Herron 2013</w:t>
+              <w:t>Herron2013</w:t>
             </w:r>
           </w:p>
         </w:tc>
@@ -1848,10 +1826,7 @@
         </w:tc>
       </w:tr>
     </w:tbl>
-    <w:p>
-      <w:bookmarkStart w:id="0" w:name="_GoBack"/>
-      <w:bookmarkEnd w:id="0"/>
-    </w:p>
+    <w:p/>
     <w:sectPr>
       <w:pgSz w:w="12240" w:h="15840"/>
       <w:pgMar w:top="1440" w:right="1440" w:bottom="1440" w:left="1440" w:header="708" w:footer="708" w:gutter="0"/>
@@ -2863,6 +2838,7 @@
   <w:style w:type="character" w:default="1" w:styleId="DefaultParagraphFont">
     <w:name w:val="Default Paragraph Font"/>
     <w:uiPriority w:val="1"/>
+    <w:semiHidden/>
     <w:unhideWhenUsed/>
   </w:style>
   <w:style w:type="table" w:default="1" w:styleId="TableNormal">

</xml_diff>